<commit_message>
added report draft, need to add conclusion
</commit_message>
<xml_diff>
--- a/docs/poster_fair/Poster Michael Wright.docx
+++ b/docs/poster_fair/Poster Michael Wright.docx
@@ -163,34 +163,6 @@
           <w:sz w:val="56"/>
           <w:szCs w:val="56"/>
         </w:rPr>
-        <w:br w:type="page"/>
-      </w:r>
-    </w:p>
-    <w:p>
-      <w:pPr>
-        <w:tabs>
-          <w:tab w:val="left" w:pos="1440"/>
-        </w:tabs>
-        <w:ind w:left="1440"/>
-        <w:rPr>
-          <w:b/>
-          <w:sz w:val="56"/>
-          <w:szCs w:val="56"/>
-        </w:rPr>
-      </w:pPr>
-      <w:r>
-        <w:rPr>
-          <w:b/>
-          <w:sz w:val="56"/>
-          <w:szCs w:val="56"/>
-        </w:rPr>
-        <w:lastRenderedPageBreak/>
-        <w:t>Class Diagram</w:t>
-      </w:r>
-    </w:p>
-    <w:p/>
-    <w:p>
-      <w:r>
         <w:br w:type="page"/>
       </w:r>
     </w:p>
@@ -668,7 +640,39 @@
           <w:sz w:val="56"/>
           <w:szCs w:val="56"/>
         </w:rPr>
-        <w:t>3.3:1 Gear Ratio allowing for up to 594 RPM</w:t>
+        <w:t>3.3</w:t>
+      </w:r>
+      <w:r>
+        <w:rPr>
+          <w:b/>
+          <w:sz w:val="56"/>
+          <w:szCs w:val="56"/>
+        </w:rPr>
+        <w:t>8</w:t>
+      </w:r>
+      <w:r>
+        <w:rPr>
+          <w:b/>
+          <w:sz w:val="56"/>
+          <w:szCs w:val="56"/>
+        </w:rPr>
+        <w:t xml:space="preserve">:1 Gear Ratio allowing for up to </w:t>
+      </w:r>
+      <w:r>
+        <w:rPr>
+          <w:b/>
+          <w:sz w:val="56"/>
+          <w:szCs w:val="56"/>
+        </w:rPr>
+        <w:t>600+</w:t>
+      </w:r>
+      <w:r>
+        <w:rPr>
+          <w:b/>
+          <w:sz w:val="56"/>
+          <w:szCs w:val="56"/>
+        </w:rPr>
+        <w:t xml:space="preserve"> RPM</w:t>
       </w:r>
     </w:p>
     <w:p>
@@ -714,11 +718,6 @@
     <w:p>
       <w:pPr>
         <w:pStyle w:val="Heading2"/>
-      </w:pPr>
-    </w:p>
-    <w:p>
-      <w:pPr>
-        <w:pStyle w:val="Heading2"/>
         <w:rPr>
           <w:rFonts w:asciiTheme="minorHAnsi" w:hAnsiTheme="minorHAnsi" w:cstheme="minorHAnsi"/>
           <w:sz w:val="72"/>
@@ -731,6 +730,191 @@
           <w:sz w:val="72"/>
           <w:szCs w:val="72"/>
         </w:rPr>
+        <w:lastRenderedPageBreak/>
+        <w:t>How Movement Works:</w:t>
+      </w:r>
+    </w:p>
+    <w:p>
+      <w:pPr>
+        <w:pStyle w:val="ListParagraph"/>
+        <w:numPr>
+          <w:ilvl w:val="0"/>
+          <w:numId w:val="13"/>
+        </w:numPr>
+        <w:rPr>
+          <w:b/>
+          <w:sz w:val="56"/>
+          <w:szCs w:val="56"/>
+        </w:rPr>
+      </w:pPr>
+      <w:r>
+        <w:rPr>
+          <w:b/>
+          <w:sz w:val="56"/>
+          <w:szCs w:val="56"/>
+        </w:rPr>
+        <w:t xml:space="preserve">The robot receives a command and decodes it using </w:t>
+      </w:r>
+      <w:proofErr w:type="spellStart"/>
+      <w:r>
+        <w:rPr>
+          <w:b/>
+          <w:sz w:val="56"/>
+          <w:szCs w:val="56"/>
+        </w:rPr>
+        <w:t>LejosInputStream</w:t>
+      </w:r>
+      <w:proofErr w:type="spellEnd"/>
+    </w:p>
+    <w:p>
+      <w:pPr>
+        <w:pStyle w:val="ListParagraph"/>
+        <w:numPr>
+          <w:ilvl w:val="0"/>
+          <w:numId w:val="13"/>
+        </w:numPr>
+        <w:rPr>
+          <w:b/>
+          <w:sz w:val="56"/>
+          <w:szCs w:val="56"/>
+        </w:rPr>
+      </w:pPr>
+      <w:r>
+        <w:rPr>
+          <w:b/>
+          <w:sz w:val="56"/>
+          <w:szCs w:val="56"/>
+        </w:rPr>
+        <w:t xml:space="preserve">Robot </w:t>
+      </w:r>
+      <w:proofErr w:type="spellStart"/>
+      <w:r>
+        <w:rPr>
+          <w:b/>
+          <w:sz w:val="56"/>
+          <w:szCs w:val="56"/>
+        </w:rPr>
+        <w:t>CommmandController</w:t>
+      </w:r>
+      <w:proofErr w:type="spellEnd"/>
+      <w:r>
+        <w:rPr>
+          <w:b/>
+          <w:sz w:val="56"/>
+          <w:szCs w:val="56"/>
+        </w:rPr>
+        <w:t xml:space="preserve"> receives the command and calls the corresponding synchronized function in </w:t>
+      </w:r>
+      <w:proofErr w:type="spellStart"/>
+      <w:r>
+        <w:rPr>
+          <w:b/>
+          <w:sz w:val="56"/>
+          <w:szCs w:val="56"/>
+        </w:rPr>
+        <w:t>RobotMovement</w:t>
+      </w:r>
+      <w:proofErr w:type="spellEnd"/>
+    </w:p>
+    <w:p>
+      <w:pPr>
+        <w:pStyle w:val="ListParagraph"/>
+        <w:numPr>
+          <w:ilvl w:val="0"/>
+          <w:numId w:val="13"/>
+        </w:numPr>
+        <w:rPr>
+          <w:b/>
+          <w:sz w:val="56"/>
+          <w:szCs w:val="56"/>
+        </w:rPr>
+      </w:pPr>
+      <w:proofErr w:type="spellStart"/>
+      <w:r>
+        <w:rPr>
+          <w:b/>
+          <w:sz w:val="56"/>
+          <w:szCs w:val="56"/>
+        </w:rPr>
+        <w:t>RobotMovement</w:t>
+      </w:r>
+      <w:proofErr w:type="spellEnd"/>
+      <w:r>
+        <w:rPr>
+          <w:b/>
+          <w:sz w:val="56"/>
+          <w:szCs w:val="56"/>
+        </w:rPr>
+        <w:t xml:space="preserve"> then calls the corresponding function in </w:t>
+      </w:r>
+      <w:proofErr w:type="spellStart"/>
+      <w:r>
+        <w:rPr>
+          <w:b/>
+          <w:sz w:val="56"/>
+          <w:szCs w:val="56"/>
+        </w:rPr>
+        <w:t>RoboWarsNavigator</w:t>
+      </w:r>
+      <w:proofErr w:type="spellEnd"/>
+    </w:p>
+    <w:p>
+      <w:pPr>
+        <w:pStyle w:val="ListParagraph"/>
+        <w:numPr>
+          <w:ilvl w:val="0"/>
+          <w:numId w:val="13"/>
+        </w:numPr>
+        <w:rPr>
+          <w:b/>
+          <w:sz w:val="56"/>
+          <w:szCs w:val="56"/>
+        </w:rPr>
+      </w:pPr>
+      <w:r>
+        <w:rPr>
+          <w:b/>
+          <w:sz w:val="56"/>
+          <w:szCs w:val="56"/>
+        </w:rPr>
+        <w:t xml:space="preserve">Movement occurs and position is updated and returned to the server through </w:t>
+      </w:r>
+      <w:proofErr w:type="spellStart"/>
+      <w:r>
+        <w:rPr>
+          <w:b/>
+          <w:sz w:val="56"/>
+          <w:szCs w:val="56"/>
+        </w:rPr>
+        <w:t>LejosOuputStream</w:t>
+      </w:r>
+      <w:proofErr w:type="spellEnd"/>
+    </w:p>
+    <w:p>
+      <w:pPr>
+        <w:rPr>
+          <w:rFonts w:cstheme="minorHAnsi"/>
+          <w:sz w:val="72"/>
+          <w:szCs w:val="72"/>
+        </w:rPr>
+      </w:pPr>
+    </w:p>
+    <w:p>
+      <w:pPr>
+        <w:pStyle w:val="Heading2"/>
+        <w:rPr>
+          <w:rFonts w:asciiTheme="minorHAnsi" w:hAnsiTheme="minorHAnsi" w:cstheme="minorHAnsi"/>
+          <w:sz w:val="72"/>
+          <w:szCs w:val="72"/>
+        </w:rPr>
+      </w:pPr>
+      <w:r>
+        <w:rPr>
+          <w:rFonts w:asciiTheme="minorHAnsi" w:hAnsiTheme="minorHAnsi" w:cstheme="minorHAnsi"/>
+          <w:sz w:val="72"/>
+          <w:szCs w:val="72"/>
+        </w:rPr>
+        <w:lastRenderedPageBreak/>
         <w:t>The Grid:</w:t>
       </w:r>
     </w:p>
@@ -784,6 +968,28 @@
           <w:szCs w:val="56"/>
         </w:rPr>
         <w:t>By using the actual known positions the grid can be used to correct drifts in the robots</w:t>
+      </w:r>
+    </w:p>
+    <w:p>
+      <w:pPr>
+        <w:pStyle w:val="ListParagraph"/>
+        <w:numPr>
+          <w:ilvl w:val="0"/>
+          <w:numId w:val="11"/>
+        </w:numPr>
+        <w:rPr>
+          <w:b/>
+          <w:sz w:val="56"/>
+          <w:szCs w:val="56"/>
+        </w:rPr>
+      </w:pPr>
+      <w:r>
+        <w:rPr>
+          <w:b/>
+          <w:sz w:val="56"/>
+          <w:szCs w:val="56"/>
+        </w:rPr>
+        <w:t>When a robot “sees” a dot it will snap its location to the point, thus correcting drift errors</w:t>
       </w:r>
     </w:p>
     <w:p>
@@ -895,7 +1101,7 @@
             <w:rPr>
               <w:noProof/>
             </w:rPr>
-            <w:t>1</w:t>
+            <w:t>5</w:t>
           </w:r>
         </w:fldSimple>
       </w:p>
@@ -1220,6 +1426,92 @@
     </w:lvl>
   </w:abstractNum>
   <w:abstractNum w:abstractNumId="3">
+    <w:nsid w:val="4AF13F36"/>
+    <w:multiLevelType w:val="hybridMultilevel"/>
+    <w:tmpl w:val="840AEA1E"/>
+    <w:lvl w:ilvl="0" w:tplc="0409000F">
+      <w:start w:val="1"/>
+      <w:numFmt w:val="decimal"/>
+      <w:lvlText w:val="%1."/>
+      <w:lvlJc w:val="left"/>
+      <w:pPr>
+        <w:ind w:left="720" w:hanging="360"/>
+      </w:pPr>
+    </w:lvl>
+    <w:lvl w:ilvl="1" w:tplc="04090019" w:tentative="1">
+      <w:start w:val="1"/>
+      <w:numFmt w:val="lowerLetter"/>
+      <w:lvlText w:val="%2."/>
+      <w:lvlJc w:val="left"/>
+      <w:pPr>
+        <w:ind w:left="1440" w:hanging="360"/>
+      </w:pPr>
+    </w:lvl>
+    <w:lvl w:ilvl="2" w:tplc="0409001B" w:tentative="1">
+      <w:start w:val="1"/>
+      <w:numFmt w:val="lowerRoman"/>
+      <w:lvlText w:val="%3."/>
+      <w:lvlJc w:val="right"/>
+      <w:pPr>
+        <w:ind w:left="2160" w:hanging="180"/>
+      </w:pPr>
+    </w:lvl>
+    <w:lvl w:ilvl="3" w:tplc="0409000F" w:tentative="1">
+      <w:start w:val="1"/>
+      <w:numFmt w:val="decimal"/>
+      <w:lvlText w:val="%4."/>
+      <w:lvlJc w:val="left"/>
+      <w:pPr>
+        <w:ind w:left="2880" w:hanging="360"/>
+      </w:pPr>
+    </w:lvl>
+    <w:lvl w:ilvl="4" w:tplc="04090019" w:tentative="1">
+      <w:start w:val="1"/>
+      <w:numFmt w:val="lowerLetter"/>
+      <w:lvlText w:val="%5."/>
+      <w:lvlJc w:val="left"/>
+      <w:pPr>
+        <w:ind w:left="3600" w:hanging="360"/>
+      </w:pPr>
+    </w:lvl>
+    <w:lvl w:ilvl="5" w:tplc="0409001B" w:tentative="1">
+      <w:start w:val="1"/>
+      <w:numFmt w:val="lowerRoman"/>
+      <w:lvlText w:val="%6."/>
+      <w:lvlJc w:val="right"/>
+      <w:pPr>
+        <w:ind w:left="4320" w:hanging="180"/>
+      </w:pPr>
+    </w:lvl>
+    <w:lvl w:ilvl="6" w:tplc="0409000F" w:tentative="1">
+      <w:start w:val="1"/>
+      <w:numFmt w:val="decimal"/>
+      <w:lvlText w:val="%7."/>
+      <w:lvlJc w:val="left"/>
+      <w:pPr>
+        <w:ind w:left="5040" w:hanging="360"/>
+      </w:pPr>
+    </w:lvl>
+    <w:lvl w:ilvl="7" w:tplc="04090019" w:tentative="1">
+      <w:start w:val="1"/>
+      <w:numFmt w:val="lowerLetter"/>
+      <w:lvlText w:val="%8."/>
+      <w:lvlJc w:val="left"/>
+      <w:pPr>
+        <w:ind w:left="5760" w:hanging="360"/>
+      </w:pPr>
+    </w:lvl>
+    <w:lvl w:ilvl="8" w:tplc="0409001B" w:tentative="1">
+      <w:start w:val="1"/>
+      <w:numFmt w:val="lowerRoman"/>
+      <w:lvlText w:val="%9."/>
+      <w:lvlJc w:val="right"/>
+      <w:pPr>
+        <w:ind w:left="6480" w:hanging="180"/>
+      </w:pPr>
+    </w:lvl>
+  </w:abstractNum>
+  <w:abstractNum w:abstractNumId="4">
     <w:nsid w:val="6C3A38F2"/>
     <w:multiLevelType w:val="hybridMultilevel"/>
     <w:tmpl w:val="DAE661CA"/>
@@ -1359,7 +1651,7 @@
       </w:rPr>
     </w:lvl>
   </w:abstractNum>
-  <w:abstractNum w:abstractNumId="4">
+  <w:abstractNum w:abstractNumId="5">
     <w:nsid w:val="72E211F8"/>
     <w:multiLevelType w:val="hybridMultilevel"/>
     <w:tmpl w:val="147886FC"/>
@@ -1445,7 +1737,7 @@
       </w:pPr>
     </w:lvl>
   </w:abstractNum>
-  <w:abstractNum w:abstractNumId="5">
+  <w:abstractNum w:abstractNumId="6">
     <w:nsid w:val="758D6560"/>
     <w:multiLevelType w:val="hybridMultilevel"/>
     <w:tmpl w:val="ACDCEE8A"/>
@@ -1531,7 +1823,93 @@
       </w:pPr>
     </w:lvl>
   </w:abstractNum>
-  <w:abstractNum w:abstractNumId="6">
+  <w:abstractNum w:abstractNumId="7">
+    <w:nsid w:val="7A9B4F33"/>
+    <w:multiLevelType w:val="hybridMultilevel"/>
+    <w:tmpl w:val="30A0BC24"/>
+    <w:lvl w:ilvl="0" w:tplc="0409000F">
+      <w:start w:val="1"/>
+      <w:numFmt w:val="decimal"/>
+      <w:lvlText w:val="%1."/>
+      <w:lvlJc w:val="left"/>
+      <w:pPr>
+        <w:ind w:left="720" w:hanging="360"/>
+      </w:pPr>
+    </w:lvl>
+    <w:lvl w:ilvl="1" w:tplc="04090019" w:tentative="1">
+      <w:start w:val="1"/>
+      <w:numFmt w:val="lowerLetter"/>
+      <w:lvlText w:val="%2."/>
+      <w:lvlJc w:val="left"/>
+      <w:pPr>
+        <w:ind w:left="1440" w:hanging="360"/>
+      </w:pPr>
+    </w:lvl>
+    <w:lvl w:ilvl="2" w:tplc="0409001B" w:tentative="1">
+      <w:start w:val="1"/>
+      <w:numFmt w:val="lowerRoman"/>
+      <w:lvlText w:val="%3."/>
+      <w:lvlJc w:val="right"/>
+      <w:pPr>
+        <w:ind w:left="2160" w:hanging="180"/>
+      </w:pPr>
+    </w:lvl>
+    <w:lvl w:ilvl="3" w:tplc="0409000F" w:tentative="1">
+      <w:start w:val="1"/>
+      <w:numFmt w:val="decimal"/>
+      <w:lvlText w:val="%4."/>
+      <w:lvlJc w:val="left"/>
+      <w:pPr>
+        <w:ind w:left="2880" w:hanging="360"/>
+      </w:pPr>
+    </w:lvl>
+    <w:lvl w:ilvl="4" w:tplc="04090019" w:tentative="1">
+      <w:start w:val="1"/>
+      <w:numFmt w:val="lowerLetter"/>
+      <w:lvlText w:val="%5."/>
+      <w:lvlJc w:val="left"/>
+      <w:pPr>
+        <w:ind w:left="3600" w:hanging="360"/>
+      </w:pPr>
+    </w:lvl>
+    <w:lvl w:ilvl="5" w:tplc="0409001B" w:tentative="1">
+      <w:start w:val="1"/>
+      <w:numFmt w:val="lowerRoman"/>
+      <w:lvlText w:val="%6."/>
+      <w:lvlJc w:val="right"/>
+      <w:pPr>
+        <w:ind w:left="4320" w:hanging="180"/>
+      </w:pPr>
+    </w:lvl>
+    <w:lvl w:ilvl="6" w:tplc="0409000F" w:tentative="1">
+      <w:start w:val="1"/>
+      <w:numFmt w:val="decimal"/>
+      <w:lvlText w:val="%7."/>
+      <w:lvlJc w:val="left"/>
+      <w:pPr>
+        <w:ind w:left="5040" w:hanging="360"/>
+      </w:pPr>
+    </w:lvl>
+    <w:lvl w:ilvl="7" w:tplc="04090019" w:tentative="1">
+      <w:start w:val="1"/>
+      <w:numFmt w:val="lowerLetter"/>
+      <w:lvlText w:val="%8."/>
+      <w:lvlJc w:val="left"/>
+      <w:pPr>
+        <w:ind w:left="5760" w:hanging="360"/>
+      </w:pPr>
+    </w:lvl>
+    <w:lvl w:ilvl="8" w:tplc="0409001B" w:tentative="1">
+      <w:start w:val="1"/>
+      <w:numFmt w:val="lowerRoman"/>
+      <w:lvlText w:val="%9."/>
+      <w:lvlJc w:val="right"/>
+      <w:pPr>
+        <w:ind w:left="6480" w:hanging="180"/>
+      </w:pPr>
+    </w:lvl>
+  </w:abstractNum>
+  <w:abstractNum w:abstractNumId="8">
     <w:nsid w:val="7D9B07E9"/>
     <w:multiLevelType w:val="multilevel"/>
     <w:tmpl w:val="7BFE2ECA"/>
@@ -1645,10 +2023,10 @@
     </w:lvl>
   </w:abstractNum>
   <w:num w:numId="1">
-    <w:abstractNumId w:val="6"/>
+    <w:abstractNumId w:val="8"/>
   </w:num>
   <w:num w:numId="2">
-    <w:abstractNumId w:val="6"/>
+    <w:abstractNumId w:val="8"/>
     <w:lvlOverride w:ilvl="0">
       <w:startOverride w:val="1"/>
     </w:lvlOverride>
@@ -1678,7 +2056,7 @@
     </w:lvlOverride>
   </w:num>
   <w:num w:numId="3">
-    <w:abstractNumId w:val="6"/>
+    <w:abstractNumId w:val="8"/>
     <w:lvlOverride w:ilvl="0">
       <w:startOverride w:val="1"/>
     </w:lvlOverride>
@@ -1708,7 +2086,7 @@
     </w:lvlOverride>
   </w:num>
   <w:num w:numId="4">
-    <w:abstractNumId w:val="6"/>
+    <w:abstractNumId w:val="8"/>
     <w:lvlOverride w:ilvl="0">
       <w:startOverride w:val="1"/>
     </w:lvlOverride>
@@ -1738,7 +2116,7 @@
     </w:lvlOverride>
   </w:num>
   <w:num w:numId="5">
-    <w:abstractNumId w:val="6"/>
+    <w:abstractNumId w:val="8"/>
     <w:lvlOverride w:ilvl="0">
       <w:startOverride w:val="1"/>
     </w:lvlOverride>
@@ -1768,13 +2146,13 @@
     </w:lvlOverride>
   </w:num>
   <w:num w:numId="6">
-    <w:abstractNumId w:val="3"/>
+    <w:abstractNumId w:val="4"/>
   </w:num>
   <w:num w:numId="7">
     <w:abstractNumId w:val="1"/>
   </w:num>
   <w:num w:numId="8">
-    <w:abstractNumId w:val="5"/>
+    <w:abstractNumId w:val="6"/>
   </w:num>
   <w:num w:numId="9">
     <w:abstractNumId w:val="0"/>
@@ -1783,7 +2161,13 @@
     <w:abstractNumId w:val="2"/>
   </w:num>
   <w:num w:numId="11">
-    <w:abstractNumId w:val="4"/>
+    <w:abstractNumId w:val="5"/>
+  </w:num>
+  <w:num w:numId="12">
+    <w:abstractNumId w:val="7"/>
+  </w:num>
+  <w:num w:numId="13">
+    <w:abstractNumId w:val="3"/>
   </w:num>
 </w:numbering>
 </file>
@@ -1947,6 +2331,7 @@
   <w:style w:type="paragraph" w:default="1" w:styleId="Normal">
     <w:name w:val="Normal"/>
     <w:qFormat/>
+    <w:rsid w:val="00D65CDD"/>
   </w:style>
   <w:style w:type="paragraph" w:styleId="Heading1">
     <w:name w:val="heading 1"/>
@@ -2044,6 +2429,7 @@
   <w:style w:type="character" w:default="1" w:styleId="DefaultParagraphFont">
     <w:name w:val="Default Paragraph Font"/>
     <w:uiPriority w:val="1"/>
+    <w:semiHidden/>
     <w:unhideWhenUsed/>
   </w:style>
   <w:style w:type="table" w:default="1" w:styleId="TableNormal">

</xml_diff>